<commit_message>
update prompts for graphics
</commit_message>
<xml_diff>
--- a/documents/Prompts.docx
+++ b/documents/Prompts.docx
@@ -1493,7 +1493,7 @@
         <w:spacing w:line="270" w:lineRule="atLeast"/>
         <w:rPr>
           <w:rFonts w:ascii="Menlo" w:hAnsi="Menlo" w:cs="Menlo"/>
-          <w:color w:val="000000"/>
+          <w:color w:val="A31515"/>
           <w:sz w:val="18"/>
           <w:szCs w:val="18"/>
           <w:lang w:val="en-US"/>
@@ -1530,6 +1530,29 @@
           <w:szCs w:val="18"/>
           <w:lang w:val="en-US"/>
         </w:rPr>
+        <w:t xml:space="preserve">  &lt;Step-by-step reasoning&gt;</w:t>
+      </w:r>
+    </w:p>
+    <w:p>
+      <w:pPr>
+        <w:shd w:val="clear" w:color="auto" w:fill="FFFFFF"/>
+        <w:spacing w:line="270" w:lineRule="atLeast"/>
+        <w:rPr>
+          <w:rFonts w:ascii="Menlo" w:hAnsi="Menlo" w:cs="Menlo"/>
+          <w:color w:val="000000"/>
+          <w:sz w:val="18"/>
+          <w:szCs w:val="18"/>
+          <w:lang w:val="en-US"/>
+        </w:rPr>
+      </w:pPr>
+      <w:r>
+        <w:rPr>
+          <w:rFonts w:ascii="Menlo" w:hAnsi="Menlo" w:cs="Menlo"/>
+          <w:color w:val="A31515"/>
+          <w:sz w:val="18"/>
+          <w:szCs w:val="18"/>
+          <w:lang w:val="en-US"/>
+        </w:rPr>
         <w:t xml:space="preserve">  Answer: 2,500</w:t>
       </w:r>
     </w:p>
@@ -1539,7 +1562,7 @@
         <w:spacing w:line="270" w:lineRule="atLeast"/>
         <w:rPr>
           <w:rFonts w:ascii="Menlo" w:hAnsi="Menlo" w:cs="Menlo"/>
-          <w:color w:val="000000"/>
+          <w:color w:val="A31515"/>
           <w:sz w:val="18"/>
           <w:szCs w:val="18"/>
           <w:lang w:val="en-US"/>
@@ -1576,6 +1599,39 @@
           <w:szCs w:val="18"/>
           <w:lang w:val="en-US"/>
         </w:rPr>
+        <w:t xml:space="preserve">  </w:t>
+      </w:r>
+      <w:r>
+        <w:rPr>
+          <w:rFonts w:ascii="Menlo" w:hAnsi="Menlo" w:cs="Menlo"/>
+          <w:color w:val="A31515"/>
+          <w:sz w:val="18"/>
+          <w:szCs w:val="18"/>
+          <w:lang w:val="en-US"/>
+        </w:rPr>
+        <w:t>&lt;Step-by-step reasoning&gt;</w:t>
+      </w:r>
+    </w:p>
+    <w:p>
+      <w:pPr>
+        <w:shd w:val="clear" w:color="auto" w:fill="FFFFFF"/>
+        <w:spacing w:line="270" w:lineRule="atLeast"/>
+        <w:rPr>
+          <w:rFonts w:ascii="Menlo" w:hAnsi="Menlo" w:cs="Menlo"/>
+          <w:color w:val="000000"/>
+          <w:sz w:val="18"/>
+          <w:szCs w:val="18"/>
+          <w:lang w:val="en-US"/>
+        </w:rPr>
+      </w:pPr>
+      <w:r>
+        <w:rPr>
+          <w:rFonts w:ascii="Menlo" w:hAnsi="Menlo" w:cs="Menlo"/>
+          <w:color w:val="A31515"/>
+          <w:sz w:val="18"/>
+          <w:szCs w:val="18"/>
+          <w:lang w:val="en-US"/>
+        </w:rPr>
         <w:t xml:space="preserve">  Answer: </w:t>
       </w:r>
       <w:proofErr w:type="spellStart"/>
@@ -1652,6 +1708,972 @@
         <w:spacing w:line="270" w:lineRule="atLeast"/>
         <w:rPr>
           <w:rFonts w:ascii="Menlo" w:hAnsi="Menlo" w:cs="Menlo"/>
+          <w:color w:val="000000"/>
+          <w:sz w:val="18"/>
+          <w:szCs w:val="18"/>
+          <w:lang w:val="en-US"/>
+        </w:rPr>
+      </w:pPr>
+      <w:r>
+        <w:rPr>
+          <w:rFonts w:ascii="Menlo" w:hAnsi="Menlo" w:cs="Menlo"/>
+          <w:color w:val="A31515"/>
+          <w:sz w:val="18"/>
+          <w:szCs w:val="18"/>
+          <w:lang w:val="en-US"/>
+        </w:rPr>
+        <w:t xml:space="preserve">  </w:t>
+      </w:r>
+      <w:r>
+        <w:rPr>
+          <w:rFonts w:ascii="Menlo" w:hAnsi="Menlo" w:cs="Menlo"/>
+          <w:color w:val="A31515"/>
+          <w:sz w:val="18"/>
+          <w:szCs w:val="18"/>
+          <w:lang w:val="en-US"/>
+        </w:rPr>
+        <w:t>&lt;Step-by-step reasoning&gt;</w:t>
+      </w:r>
+    </w:p>
+    <w:p>
+      <w:pPr>
+        <w:shd w:val="clear" w:color="auto" w:fill="FFFFFF"/>
+        <w:spacing w:line="270" w:lineRule="atLeast"/>
+        <w:rPr>
+          <w:rFonts w:ascii="Menlo" w:hAnsi="Menlo" w:cs="Menlo"/>
+          <w:color w:val="A31515"/>
+          <w:sz w:val="18"/>
+          <w:szCs w:val="18"/>
+          <w:lang w:val="en-US"/>
+        </w:rPr>
+      </w:pPr>
+      <w:r>
+        <w:rPr>
+          <w:rFonts w:ascii="Menlo" w:hAnsi="Menlo" w:cs="Menlo"/>
+          <w:color w:val="A31515"/>
+          <w:sz w:val="18"/>
+          <w:szCs w:val="18"/>
+          <w:lang w:val="en-US"/>
+        </w:rPr>
+        <w:t xml:space="preserve">  Answer: Bayern Munich; Bayer Leverkusen</w:t>
+      </w:r>
+    </w:p>
+    <w:p>
+      <w:pPr>
+        <w:shd w:val="clear" w:color="auto" w:fill="FFFFFF"/>
+        <w:spacing w:line="270" w:lineRule="atLeast"/>
+        <w:rPr>
+          <w:rFonts w:ascii="Menlo" w:hAnsi="Menlo" w:cs="Menlo"/>
+          <w:color w:val="A31515"/>
+          <w:sz w:val="18"/>
+          <w:szCs w:val="18"/>
+          <w:lang w:val="en-US"/>
+        </w:rPr>
+      </w:pPr>
+      <w:r>
+        <w:rPr>
+          <w:rFonts w:ascii="Menlo" w:hAnsi="Menlo" w:cs="Menlo"/>
+          <w:color w:val="A31515"/>
+          <w:sz w:val="18"/>
+          <w:szCs w:val="18"/>
+          <w:lang w:val="en-US"/>
+        </w:rPr>
+        <w:t>- What's stock market price of Company X in 2021?</w:t>
+      </w:r>
+    </w:p>
+    <w:p>
+      <w:pPr>
+        <w:shd w:val="clear" w:color="auto" w:fill="FFFFFF"/>
+        <w:spacing w:line="270" w:lineRule="atLeast"/>
+        <w:rPr>
+          <w:rFonts w:ascii="Menlo" w:hAnsi="Menlo" w:cs="Menlo"/>
+          <w:color w:val="000000"/>
+          <w:sz w:val="18"/>
+          <w:szCs w:val="18"/>
+          <w:lang w:val="en-US"/>
+        </w:rPr>
+      </w:pPr>
+      <w:r>
+        <w:rPr>
+          <w:rFonts w:ascii="Menlo" w:hAnsi="Menlo" w:cs="Menlo"/>
+          <w:color w:val="A31515"/>
+          <w:sz w:val="18"/>
+          <w:szCs w:val="18"/>
+          <w:lang w:val="en-US"/>
+        </w:rPr>
+        <w:t xml:space="preserve">  </w:t>
+      </w:r>
+      <w:r>
+        <w:rPr>
+          <w:rFonts w:ascii="Menlo" w:hAnsi="Menlo" w:cs="Menlo"/>
+          <w:color w:val="A31515"/>
+          <w:sz w:val="18"/>
+          <w:szCs w:val="18"/>
+          <w:lang w:val="en-US"/>
+        </w:rPr>
+        <w:t>&lt;Step-by-step reasoning&gt;</w:t>
+      </w:r>
+    </w:p>
+    <w:p>
+      <w:pPr>
+        <w:shd w:val="clear" w:color="auto" w:fill="FFFFFF"/>
+        <w:spacing w:line="270" w:lineRule="atLeast"/>
+        <w:rPr>
+          <w:rFonts w:ascii="Menlo" w:hAnsi="Menlo" w:cs="Menlo"/>
+          <w:color w:val="000000"/>
+          <w:sz w:val="18"/>
+          <w:szCs w:val="18"/>
+          <w:lang w:val="en-US"/>
+        </w:rPr>
+      </w:pPr>
+      <w:r>
+        <w:rPr>
+          <w:rFonts w:ascii="Menlo" w:hAnsi="Menlo" w:cs="Menlo"/>
+          <w:color w:val="A31515"/>
+          <w:sz w:val="18"/>
+          <w:szCs w:val="18"/>
+          <w:lang w:val="en-US"/>
+        </w:rPr>
+        <w:t xml:space="preserve">  Answer: None</w:t>
+      </w:r>
+    </w:p>
+    <w:p>
+      <w:pPr>
+        <w:shd w:val="clear" w:color="auto" w:fill="FFFFFF"/>
+        <w:spacing w:line="270" w:lineRule="atLeast"/>
+        <w:rPr>
+          <w:rFonts w:ascii="Menlo" w:hAnsi="Menlo" w:cs="Menlo"/>
+          <w:color w:val="A31515"/>
+          <w:sz w:val="18"/>
+          <w:szCs w:val="18"/>
+          <w:lang w:val="en-US"/>
+        </w:rPr>
+      </w:pPr>
+    </w:p>
+    <w:p>
+      <w:pPr>
+        <w:shd w:val="clear" w:color="auto" w:fill="FFFFFF"/>
+        <w:spacing w:line="270" w:lineRule="atLeast"/>
+        <w:rPr>
+          <w:rFonts w:ascii="Menlo" w:hAnsi="Menlo" w:cs="Menlo"/>
+          <w:color w:val="A31515"/>
+          <w:sz w:val="18"/>
+          <w:szCs w:val="18"/>
+          <w:lang w:val="en-US"/>
+        </w:rPr>
+      </w:pPr>
+      <w:r>
+        <w:rPr>
+          <w:rFonts w:ascii="Menlo" w:hAnsi="Menlo" w:cs="Menlo"/>
+          <w:color w:val="156082" w:themeColor="accent1"/>
+          <w:sz w:val="18"/>
+          <w:szCs w:val="18"/>
+          <w:lang w:val="en-US"/>
+        </w:rPr>
+        <w:t>{</w:t>
+      </w:r>
+      <w:proofErr w:type="spellStart"/>
+      <w:r>
+        <w:rPr>
+          <w:rFonts w:ascii="Menlo" w:hAnsi="Menlo" w:cs="Menlo"/>
+          <w:color w:val="156082" w:themeColor="accent1"/>
+          <w:sz w:val="18"/>
+          <w:szCs w:val="18"/>
+          <w:lang w:val="en-US"/>
+        </w:rPr>
+        <w:t>table_title</w:t>
+      </w:r>
+      <w:proofErr w:type="spellEnd"/>
+      <w:r>
+        <w:rPr>
+          <w:rFonts w:ascii="Menlo" w:hAnsi="Menlo" w:cs="Menlo"/>
+          <w:color w:val="156082" w:themeColor="accent1"/>
+          <w:sz w:val="18"/>
+          <w:szCs w:val="18"/>
+          <w:lang w:val="en-US"/>
+        </w:rPr>
+        <w:t>}</w:t>
+      </w:r>
+      <w:r>
+        <w:rPr>
+          <w:rFonts w:ascii="Menlo" w:hAnsi="Menlo" w:cs="Menlo"/>
+          <w:color w:val="156082" w:themeColor="accent1"/>
+          <w:sz w:val="18"/>
+          <w:szCs w:val="18"/>
+          <w:lang w:val="en-US"/>
+        </w:rPr>
+        <w:t xml:space="preserve"> </w:t>
+      </w:r>
+      <w:r>
+        <w:rPr>
+          <w:rFonts w:ascii="Menlo" w:hAnsi="Menlo" w:cs="Menlo"/>
+          <w:color w:val="196B24" w:themeColor="accent3"/>
+          <w:sz w:val="18"/>
+          <w:szCs w:val="18"/>
+          <w:lang w:val="en-US"/>
+        </w:rPr>
+        <w:t xml:space="preserve"># E.g.: ‘Table Title: Public Toilet’, empty string if not </w:t>
+      </w:r>
+      <w:proofErr w:type="spellStart"/>
+      <w:r>
+        <w:rPr>
+          <w:rFonts w:ascii="Menlo" w:hAnsi="Menlo" w:cs="Menlo"/>
+          <w:color w:val="196B24" w:themeColor="accent3"/>
+          <w:sz w:val="18"/>
+          <w:szCs w:val="18"/>
+          <w:lang w:val="en-US"/>
+        </w:rPr>
+        <w:t>existant</w:t>
+      </w:r>
+      <w:proofErr w:type="spellEnd"/>
+    </w:p>
+    <w:p>
+      <w:pPr>
+        <w:shd w:val="clear" w:color="auto" w:fill="FFFFFF"/>
+        <w:spacing w:line="270" w:lineRule="atLeast"/>
+        <w:rPr>
+          <w:rFonts w:ascii="Menlo" w:hAnsi="Menlo" w:cs="Menlo"/>
+          <w:color w:val="000000"/>
+          <w:sz w:val="18"/>
+          <w:szCs w:val="18"/>
+          <w:lang w:val="en-US"/>
+        </w:rPr>
+      </w:pPr>
+    </w:p>
+    <w:p>
+      <w:pPr>
+        <w:shd w:val="clear" w:color="auto" w:fill="FFFFFF"/>
+        <w:spacing w:line="270" w:lineRule="atLeast"/>
+        <w:rPr>
+          <w:rFonts w:ascii="Menlo" w:hAnsi="Menlo" w:cs="Menlo"/>
+          <w:color w:val="000000"/>
+          <w:sz w:val="18"/>
+          <w:szCs w:val="18"/>
+          <w:lang w:val="en-US"/>
+        </w:rPr>
+      </w:pPr>
+      <w:r>
+        <w:rPr>
+          <w:rFonts w:ascii="Menlo" w:hAnsi="Menlo" w:cs="Menlo"/>
+          <w:color w:val="A31515"/>
+          <w:sz w:val="18"/>
+          <w:szCs w:val="18"/>
+          <w:lang w:val="en-US"/>
+        </w:rPr>
+        <w:t xml:space="preserve">Table data: </w:t>
+      </w:r>
+      <w:r>
+        <w:rPr>
+          <w:rFonts w:ascii="Menlo" w:hAnsi="Menlo" w:cs="Menlo"/>
+          <w:color w:val="156082" w:themeColor="accent1"/>
+          <w:sz w:val="18"/>
+          <w:szCs w:val="18"/>
+          <w:lang w:val="en-US"/>
+        </w:rPr>
+        <w:t>{table}</w:t>
+      </w:r>
+    </w:p>
+    <w:p>
+      <w:pPr>
+        <w:shd w:val="clear" w:color="auto" w:fill="FFFFFF"/>
+        <w:spacing w:line="270" w:lineRule="atLeast"/>
+        <w:rPr>
+          <w:rFonts w:ascii="Menlo" w:hAnsi="Menlo" w:cs="Menlo"/>
+          <w:color w:val="000000"/>
+          <w:sz w:val="18"/>
+          <w:szCs w:val="18"/>
+          <w:lang w:val="en-US"/>
+        </w:rPr>
+      </w:pPr>
+    </w:p>
+    <w:p>
+      <w:pPr>
+        <w:shd w:val="clear" w:color="auto" w:fill="FFFFFF"/>
+        <w:spacing w:line="270" w:lineRule="atLeast"/>
+        <w:rPr>
+          <w:rFonts w:ascii="Menlo" w:hAnsi="Menlo" w:cs="Menlo"/>
+          <w:color w:val="156082" w:themeColor="accent1"/>
+          <w:sz w:val="18"/>
+          <w:szCs w:val="18"/>
+          <w:lang w:val="en-US"/>
+        </w:rPr>
+      </w:pPr>
+      <w:r>
+        <w:rPr>
+          <w:rFonts w:ascii="Menlo" w:hAnsi="Menlo" w:cs="Menlo"/>
+          <w:color w:val="A31515"/>
+          <w:sz w:val="18"/>
+          <w:szCs w:val="18"/>
+          <w:lang w:val="en-US"/>
+        </w:rPr>
+        <w:t xml:space="preserve">Question: </w:t>
+      </w:r>
+      <w:r>
+        <w:rPr>
+          <w:rFonts w:ascii="Menlo" w:hAnsi="Menlo" w:cs="Menlo"/>
+          <w:color w:val="156082" w:themeColor="accent1"/>
+          <w:sz w:val="18"/>
+          <w:szCs w:val="18"/>
+          <w:lang w:val="en-US"/>
+        </w:rPr>
+        <w:t>{question}</w:t>
+      </w:r>
+    </w:p>
+    <w:p>
+      <w:pPr>
+        <w:shd w:val="clear" w:color="auto" w:fill="FFFFFF"/>
+        <w:spacing w:line="270" w:lineRule="atLeast"/>
+        <w:rPr>
+          <w:rFonts w:ascii="Menlo" w:hAnsi="Menlo" w:cs="Menlo"/>
+          <w:color w:val="156082" w:themeColor="accent1"/>
+          <w:sz w:val="18"/>
+          <w:szCs w:val="18"/>
+          <w:lang w:val="en-US"/>
+        </w:rPr>
+      </w:pPr>
+    </w:p>
+    <w:p>
+      <w:pPr>
+        <w:shd w:val="clear" w:color="auto" w:fill="FFFFFF"/>
+        <w:spacing w:line="270" w:lineRule="atLeast"/>
+        <w:rPr>
+          <w:rFonts w:ascii="Menlo" w:hAnsi="Menlo" w:cs="Menlo"/>
+          <w:color w:val="156082" w:themeColor="accent1"/>
+          <w:sz w:val="18"/>
+          <w:szCs w:val="18"/>
+          <w:lang w:val="en-US"/>
+        </w:rPr>
+      </w:pPr>
+    </w:p>
+    <w:p>
+      <w:pPr>
+        <w:shd w:val="clear" w:color="auto" w:fill="FFFFFF"/>
+        <w:spacing w:line="270" w:lineRule="atLeast"/>
+        <w:rPr>
+          <w:rFonts w:ascii="Menlo" w:hAnsi="Menlo" w:cs="Menlo"/>
+          <w:color w:val="156082" w:themeColor="accent1"/>
+          <w:sz w:val="18"/>
+          <w:szCs w:val="18"/>
+          <w:lang w:val="en-US"/>
+        </w:rPr>
+      </w:pPr>
+    </w:p>
+    <w:p>
+      <w:pPr>
+        <w:shd w:val="clear" w:color="auto" w:fill="FFFFFF"/>
+        <w:spacing w:line="270" w:lineRule="atLeast"/>
+        <w:rPr>
+          <w:rFonts w:ascii="Menlo" w:hAnsi="Menlo" w:cs="Menlo"/>
+          <w:color w:val="156082" w:themeColor="accent1"/>
+          <w:sz w:val="18"/>
+          <w:szCs w:val="18"/>
+          <w:lang w:val="en-US"/>
+        </w:rPr>
+      </w:pPr>
+    </w:p>
+    <w:p>
+      <w:pPr>
+        <w:shd w:val="clear" w:color="auto" w:fill="FFFFFF"/>
+        <w:spacing w:line="270" w:lineRule="atLeast"/>
+        <w:rPr>
+          <w:rFonts w:ascii="Menlo" w:hAnsi="Menlo" w:cs="Menlo"/>
+          <w:color w:val="156082" w:themeColor="accent1"/>
+          <w:sz w:val="18"/>
+          <w:szCs w:val="18"/>
+          <w:lang w:val="en-US"/>
+        </w:rPr>
+      </w:pPr>
+    </w:p>
+    <w:p>
+      <w:pPr>
+        <w:shd w:val="clear" w:color="auto" w:fill="FFFFFF"/>
+        <w:spacing w:line="270" w:lineRule="atLeast"/>
+        <w:rPr>
+          <w:rFonts w:ascii="Menlo" w:hAnsi="Menlo" w:cs="Menlo"/>
+          <w:color w:val="156082" w:themeColor="accent1"/>
+          <w:sz w:val="18"/>
+          <w:szCs w:val="18"/>
+          <w:lang w:val="en-US"/>
+        </w:rPr>
+      </w:pPr>
+    </w:p>
+    <w:p>
+      <w:pPr>
+        <w:shd w:val="clear" w:color="auto" w:fill="FFFFFF"/>
+        <w:spacing w:line="270" w:lineRule="atLeast"/>
+        <w:rPr>
+          <w:rFonts w:ascii="Menlo" w:hAnsi="Menlo" w:cs="Menlo"/>
+          <w:color w:val="156082" w:themeColor="accent1"/>
+          <w:sz w:val="18"/>
+          <w:szCs w:val="18"/>
+          <w:lang w:val="en-US"/>
+        </w:rPr>
+      </w:pPr>
+    </w:p>
+    <w:p>
+      <w:pPr>
+        <w:shd w:val="clear" w:color="auto" w:fill="FFFFFF"/>
+        <w:spacing w:line="270" w:lineRule="atLeast"/>
+        <w:rPr>
+          <w:rFonts w:ascii="Menlo" w:hAnsi="Menlo" w:cs="Menlo"/>
+          <w:color w:val="156082" w:themeColor="accent1"/>
+          <w:sz w:val="18"/>
+          <w:szCs w:val="18"/>
+          <w:lang w:val="en-US"/>
+        </w:rPr>
+      </w:pPr>
+    </w:p>
+    <w:p>
+      <w:pPr>
+        <w:shd w:val="clear" w:color="auto" w:fill="FFFFFF"/>
+        <w:spacing w:line="270" w:lineRule="atLeast"/>
+        <w:rPr>
+          <w:rFonts w:ascii="Menlo" w:hAnsi="Menlo" w:cs="Menlo"/>
+          <w:color w:val="156082" w:themeColor="accent1"/>
+          <w:sz w:val="18"/>
+          <w:szCs w:val="18"/>
+          <w:lang w:val="en-US"/>
+        </w:rPr>
+      </w:pPr>
+    </w:p>
+    <w:p>
+      <w:pPr>
+        <w:shd w:val="clear" w:color="auto" w:fill="FFFFFF"/>
+        <w:spacing w:line="270" w:lineRule="atLeast"/>
+        <w:rPr>
+          <w:rFonts w:ascii="Menlo" w:hAnsi="Menlo" w:cs="Menlo"/>
+          <w:color w:val="156082" w:themeColor="accent1"/>
+          <w:sz w:val="18"/>
+          <w:szCs w:val="18"/>
+          <w:lang w:val="en-US"/>
+        </w:rPr>
+      </w:pPr>
+    </w:p>
+    <w:p>
+      <w:pPr>
+        <w:shd w:val="clear" w:color="auto" w:fill="FFFFFF"/>
+        <w:spacing w:line="270" w:lineRule="atLeast"/>
+        <w:rPr>
+          <w:rFonts w:ascii="Menlo" w:hAnsi="Menlo" w:cs="Menlo"/>
+          <w:color w:val="156082" w:themeColor="accent1"/>
+          <w:sz w:val="18"/>
+          <w:szCs w:val="18"/>
+          <w:lang w:val="en-US"/>
+        </w:rPr>
+      </w:pPr>
+    </w:p>
+    <w:p>
+      <w:pPr>
+        <w:shd w:val="clear" w:color="auto" w:fill="FFFFFF"/>
+        <w:spacing w:line="270" w:lineRule="atLeast"/>
+        <w:rPr>
+          <w:rFonts w:ascii="Menlo" w:hAnsi="Menlo" w:cs="Menlo"/>
+          <w:color w:val="156082" w:themeColor="accent1"/>
+          <w:sz w:val="18"/>
+          <w:szCs w:val="18"/>
+          <w:lang w:val="en-US"/>
+        </w:rPr>
+      </w:pPr>
+    </w:p>
+    <w:p>
+      <w:pPr>
+        <w:shd w:val="clear" w:color="auto" w:fill="FFFFFF"/>
+        <w:spacing w:line="270" w:lineRule="atLeast"/>
+        <w:rPr>
+          <w:rFonts w:ascii="Menlo" w:hAnsi="Menlo" w:cs="Menlo"/>
+          <w:color w:val="156082" w:themeColor="accent1"/>
+          <w:sz w:val="18"/>
+          <w:szCs w:val="18"/>
+          <w:lang w:val="en-US"/>
+        </w:rPr>
+      </w:pPr>
+    </w:p>
+    <w:p>
+      <w:pPr>
+        <w:shd w:val="clear" w:color="auto" w:fill="FFFFFF"/>
+        <w:spacing w:line="270" w:lineRule="atLeast"/>
+        <w:rPr>
+          <w:rFonts w:ascii="Menlo" w:hAnsi="Menlo" w:cs="Menlo"/>
+          <w:color w:val="156082" w:themeColor="accent1"/>
+          <w:sz w:val="18"/>
+          <w:szCs w:val="18"/>
+          <w:lang w:val="en-US"/>
+        </w:rPr>
+      </w:pPr>
+    </w:p>
+    <w:p>
+      <w:pPr>
+        <w:shd w:val="clear" w:color="auto" w:fill="FFFFFF"/>
+        <w:spacing w:line="270" w:lineRule="atLeast"/>
+        <w:rPr>
+          <w:rFonts w:ascii="Menlo" w:hAnsi="Menlo" w:cs="Menlo"/>
+          <w:color w:val="156082" w:themeColor="accent1"/>
+          <w:sz w:val="18"/>
+          <w:szCs w:val="18"/>
+          <w:lang w:val="en-US"/>
+        </w:rPr>
+      </w:pPr>
+    </w:p>
+    <w:p>
+      <w:pPr>
+        <w:shd w:val="clear" w:color="auto" w:fill="FFFFFF"/>
+        <w:spacing w:line="270" w:lineRule="atLeast"/>
+        <w:rPr>
+          <w:rFonts w:ascii="Menlo" w:hAnsi="Menlo" w:cs="Menlo"/>
+          <w:color w:val="156082" w:themeColor="accent1"/>
+          <w:sz w:val="18"/>
+          <w:szCs w:val="18"/>
+          <w:lang w:val="en-US"/>
+        </w:rPr>
+      </w:pPr>
+    </w:p>
+    <w:p>
+      <w:pPr>
+        <w:shd w:val="clear" w:color="auto" w:fill="FFFFFF"/>
+        <w:spacing w:line="270" w:lineRule="atLeast"/>
+        <w:rPr>
+          <w:rFonts w:ascii="Menlo" w:hAnsi="Menlo" w:cs="Menlo"/>
+          <w:color w:val="156082" w:themeColor="accent1"/>
+          <w:sz w:val="18"/>
+          <w:szCs w:val="18"/>
+          <w:lang w:val="en-US"/>
+        </w:rPr>
+      </w:pPr>
+    </w:p>
+    <w:p>
+      <w:pPr>
+        <w:shd w:val="clear" w:color="auto" w:fill="FFFFFF"/>
+        <w:spacing w:line="270" w:lineRule="atLeast"/>
+        <w:rPr>
+          <w:rFonts w:ascii="Menlo" w:hAnsi="Menlo" w:cs="Menlo"/>
+          <w:color w:val="156082" w:themeColor="accent1"/>
+          <w:sz w:val="18"/>
+          <w:szCs w:val="18"/>
+          <w:lang w:val="en-US"/>
+        </w:rPr>
+      </w:pPr>
+    </w:p>
+    <w:p>
+      <w:pPr>
+        <w:shd w:val="clear" w:color="auto" w:fill="FFFFFF"/>
+        <w:spacing w:line="270" w:lineRule="atLeast"/>
+        <w:rPr>
+          <w:rFonts w:ascii="Menlo" w:hAnsi="Menlo" w:cs="Menlo"/>
+          <w:color w:val="A31515"/>
+          <w:sz w:val="18"/>
+          <w:szCs w:val="18"/>
+          <w:lang w:val="en-US"/>
+        </w:rPr>
+      </w:pPr>
+    </w:p>
+    <w:p>
+      <w:pPr>
+        <w:shd w:val="clear" w:color="auto" w:fill="FFFFFF"/>
+        <w:spacing w:line="270" w:lineRule="atLeast"/>
+        <w:rPr>
+          <w:rFonts w:ascii="Menlo" w:hAnsi="Menlo" w:cs="Menlo"/>
+          <w:color w:val="A31515"/>
+          <w:sz w:val="18"/>
+          <w:szCs w:val="18"/>
+          <w:lang w:val="en-US"/>
+        </w:rPr>
+      </w:pPr>
+      <w:r>
+        <w:rPr>
+          <w:rFonts w:ascii="Menlo" w:hAnsi="Menlo" w:cs="Menlo"/>
+          <w:color w:val="A31515"/>
+          <w:sz w:val="18"/>
+          <w:szCs w:val="18"/>
+          <w:lang w:val="en-US"/>
+        </w:rPr>
+        <w:t>You are tasked with answering questions based on document chunks. Your task is to give the correct answer based on the given data. Only use the information presented. If you can't find a correct answer based upon the provided data indicate so.</w:t>
+      </w:r>
+    </w:p>
+    <w:p>
+      <w:pPr>
+        <w:shd w:val="clear" w:color="auto" w:fill="FFFFFF"/>
+        <w:spacing w:line="270" w:lineRule="atLeast"/>
+        <w:rPr>
+          <w:rFonts w:ascii="Menlo" w:hAnsi="Menlo" w:cs="Menlo"/>
+          <w:color w:val="000000"/>
+          <w:sz w:val="18"/>
+          <w:szCs w:val="18"/>
+          <w:lang w:val="en-US"/>
+        </w:rPr>
+      </w:pPr>
+    </w:p>
+    <w:p>
+      <w:pPr>
+        <w:shd w:val="clear" w:color="auto" w:fill="FFFFFF"/>
+        <w:spacing w:line="270" w:lineRule="atLeast"/>
+        <w:rPr>
+          <w:rFonts w:ascii="Menlo" w:hAnsi="Menlo" w:cs="Menlo"/>
+          <w:color w:val="A31515"/>
+          <w:sz w:val="18"/>
+          <w:szCs w:val="18"/>
+          <w:lang w:val="en-US"/>
+        </w:rPr>
+      </w:pPr>
+      <w:r>
+        <w:rPr>
+          <w:rFonts w:ascii="Menlo" w:hAnsi="Menlo" w:cs="Menlo"/>
+          <w:color w:val="A31515"/>
+          <w:sz w:val="18"/>
+          <w:szCs w:val="18"/>
+          <w:lang w:val="en-US"/>
+        </w:rPr>
+        <w:t xml:space="preserve">Think step-by-step, but in a short and comprehensive manner (max 500 tokens). Provide your </w:t>
+      </w:r>
+      <w:proofErr w:type="gramStart"/>
+      <w:r>
+        <w:rPr>
+          <w:rFonts w:ascii="Menlo" w:hAnsi="Menlo" w:cs="Menlo"/>
+          <w:color w:val="A31515"/>
+          <w:sz w:val="18"/>
+          <w:szCs w:val="18"/>
+          <w:lang w:val="en-US"/>
+        </w:rPr>
+        <w:t>final conclusion</w:t>
+      </w:r>
+      <w:proofErr w:type="gramEnd"/>
+      <w:r>
+        <w:rPr>
+          <w:rFonts w:ascii="Menlo" w:hAnsi="Menlo" w:cs="Menlo"/>
+          <w:color w:val="A31515"/>
+          <w:sz w:val="18"/>
+          <w:szCs w:val="18"/>
+          <w:lang w:val="en-US"/>
+        </w:rPr>
+        <w:t xml:space="preserve"> to the question as a single statement using the following format:</w:t>
+      </w:r>
+    </w:p>
+    <w:p>
+      <w:pPr>
+        <w:shd w:val="clear" w:color="auto" w:fill="FFFFFF"/>
+        <w:spacing w:line="270" w:lineRule="atLeast"/>
+        <w:rPr>
+          <w:rFonts w:ascii="Menlo" w:hAnsi="Menlo" w:cs="Menlo"/>
+          <w:color w:val="000000"/>
+          <w:sz w:val="18"/>
+          <w:szCs w:val="18"/>
+          <w:lang w:val="en-US"/>
+        </w:rPr>
+      </w:pPr>
+      <w:r>
+        <w:rPr>
+          <w:rFonts w:ascii="Menlo" w:hAnsi="Menlo" w:cs="Menlo"/>
+          <w:color w:val="A31515"/>
+          <w:sz w:val="18"/>
+          <w:szCs w:val="18"/>
+          <w:lang w:val="en-US"/>
+        </w:rPr>
+        <w:t>Answer: &lt;Answer&gt;</w:t>
+      </w:r>
+    </w:p>
+    <w:p>
+      <w:pPr>
+        <w:shd w:val="clear" w:color="auto" w:fill="FFFFFF"/>
+        <w:spacing w:line="270" w:lineRule="atLeast"/>
+        <w:rPr>
+          <w:rFonts w:ascii="Menlo" w:hAnsi="Menlo" w:cs="Menlo"/>
+          <w:color w:val="000000"/>
+          <w:sz w:val="18"/>
+          <w:szCs w:val="18"/>
+          <w:lang w:val="en-US"/>
+        </w:rPr>
+      </w:pPr>
+    </w:p>
+    <w:p>
+      <w:pPr>
+        <w:shd w:val="clear" w:color="auto" w:fill="FFFFFF"/>
+        <w:spacing w:line="270" w:lineRule="atLeast"/>
+        <w:rPr>
+          <w:rFonts w:ascii="Menlo" w:hAnsi="Menlo" w:cs="Menlo"/>
+          <w:color w:val="000000"/>
+          <w:sz w:val="18"/>
+          <w:szCs w:val="18"/>
+          <w:lang w:val="en-US"/>
+        </w:rPr>
+      </w:pPr>
+      <w:r>
+        <w:rPr>
+          <w:rFonts w:ascii="Menlo" w:hAnsi="Menlo" w:cs="Menlo"/>
+          <w:color w:val="A31515"/>
+          <w:sz w:val="18"/>
+          <w:szCs w:val="18"/>
+          <w:lang w:val="en-US"/>
+        </w:rPr>
+        <w:t>Provide the answer &lt;Answer&gt; as one of the following:</w:t>
+      </w:r>
+    </w:p>
+    <w:p>
+      <w:pPr>
+        <w:shd w:val="clear" w:color="auto" w:fill="FFFFFF"/>
+        <w:spacing w:line="270" w:lineRule="atLeast"/>
+        <w:rPr>
+          <w:rFonts w:ascii="Menlo" w:hAnsi="Menlo" w:cs="Menlo"/>
+          <w:color w:val="000000"/>
+          <w:sz w:val="18"/>
+          <w:szCs w:val="18"/>
+          <w:lang w:val="en-US"/>
+        </w:rPr>
+      </w:pPr>
+      <w:r>
+        <w:rPr>
+          <w:rFonts w:ascii="Menlo" w:hAnsi="Menlo" w:cs="Menlo"/>
+          <w:color w:val="A31515"/>
+          <w:sz w:val="18"/>
+          <w:szCs w:val="18"/>
+          <w:lang w:val="en-US"/>
+        </w:rPr>
+        <w:t>- A number for questions about quantities.</w:t>
+      </w:r>
+    </w:p>
+    <w:p>
+      <w:pPr>
+        <w:shd w:val="clear" w:color="auto" w:fill="FFFFFF"/>
+        <w:spacing w:line="270" w:lineRule="atLeast"/>
+        <w:rPr>
+          <w:rFonts w:ascii="Menlo" w:hAnsi="Menlo" w:cs="Menlo"/>
+          <w:color w:val="000000"/>
+          <w:sz w:val="18"/>
+          <w:szCs w:val="18"/>
+          <w:lang w:val="en-US"/>
+        </w:rPr>
+      </w:pPr>
+      <w:r>
+        <w:rPr>
+          <w:rFonts w:ascii="Menlo" w:hAnsi="Menlo" w:cs="Menlo"/>
+          <w:color w:val="A31515"/>
+          <w:sz w:val="18"/>
+          <w:szCs w:val="18"/>
+          <w:lang w:val="en-US"/>
+        </w:rPr>
+        <w:t xml:space="preserve">- A word or phrase for questions about categories, names, </w:t>
+      </w:r>
+      <w:proofErr w:type="spellStart"/>
+      <w:r>
+        <w:rPr>
+          <w:rFonts w:ascii="Menlo" w:hAnsi="Menlo" w:cs="Menlo"/>
+          <w:color w:val="A31515"/>
+          <w:sz w:val="18"/>
+          <w:szCs w:val="18"/>
+          <w:lang w:val="en-US"/>
+        </w:rPr>
+        <w:t>boolean</w:t>
+      </w:r>
+      <w:proofErr w:type="spellEnd"/>
+      <w:r>
+        <w:rPr>
+          <w:rFonts w:ascii="Menlo" w:hAnsi="Menlo" w:cs="Menlo"/>
+          <w:color w:val="A31515"/>
+          <w:sz w:val="18"/>
+          <w:szCs w:val="18"/>
+          <w:lang w:val="en-US"/>
+        </w:rPr>
+        <w:t>, etc.</w:t>
+      </w:r>
+    </w:p>
+    <w:p>
+      <w:pPr>
+        <w:shd w:val="clear" w:color="auto" w:fill="FFFFFF"/>
+        <w:spacing w:line="270" w:lineRule="atLeast"/>
+        <w:rPr>
+          <w:rFonts w:ascii="Menlo" w:hAnsi="Menlo" w:cs="Menlo"/>
+          <w:color w:val="000000"/>
+          <w:sz w:val="18"/>
+          <w:szCs w:val="18"/>
+          <w:lang w:val="en-US"/>
+        </w:rPr>
+      </w:pPr>
+      <w:r>
+        <w:rPr>
+          <w:rFonts w:ascii="Menlo" w:hAnsi="Menlo" w:cs="Menlo"/>
+          <w:color w:val="A31515"/>
+          <w:sz w:val="18"/>
+          <w:szCs w:val="18"/>
+          <w:lang w:val="en-US"/>
+        </w:rPr>
+        <w:t>- 'None' if the context doesn't provide information about the given question.</w:t>
+      </w:r>
+    </w:p>
+    <w:p>
+      <w:pPr>
+        <w:shd w:val="clear" w:color="auto" w:fill="FFFFFF"/>
+        <w:spacing w:line="270" w:lineRule="atLeast"/>
+        <w:rPr>
+          <w:rFonts w:ascii="Menlo" w:hAnsi="Menlo" w:cs="Menlo"/>
+          <w:color w:val="000000"/>
+          <w:sz w:val="18"/>
+          <w:szCs w:val="18"/>
+          <w:lang w:val="en-US"/>
+        </w:rPr>
+      </w:pPr>
+    </w:p>
+    <w:p>
+      <w:pPr>
+        <w:shd w:val="clear" w:color="auto" w:fill="FFFFFF"/>
+        <w:spacing w:line="270" w:lineRule="atLeast"/>
+        <w:rPr>
+          <w:rFonts w:ascii="Menlo" w:hAnsi="Menlo" w:cs="Menlo"/>
+          <w:color w:val="000000"/>
+          <w:sz w:val="18"/>
+          <w:szCs w:val="18"/>
+          <w:lang w:val="en-US"/>
+        </w:rPr>
+      </w:pPr>
+      <w:r>
+        <w:rPr>
+          <w:rFonts w:ascii="Menlo" w:hAnsi="Menlo" w:cs="Menlo"/>
+          <w:color w:val="A31515"/>
+          <w:sz w:val="18"/>
+          <w:szCs w:val="18"/>
+          <w:lang w:val="en-US"/>
+        </w:rPr>
+        <w:t>Example:</w:t>
+      </w:r>
+    </w:p>
+    <w:p>
+      <w:pPr>
+        <w:shd w:val="clear" w:color="auto" w:fill="FFFFFF"/>
+        <w:spacing w:line="270" w:lineRule="atLeast"/>
+        <w:rPr>
+          <w:rFonts w:ascii="Menlo" w:hAnsi="Menlo" w:cs="Menlo"/>
+          <w:color w:val="000000"/>
+          <w:sz w:val="18"/>
+          <w:szCs w:val="18"/>
+          <w:lang w:val="en-US"/>
+        </w:rPr>
+      </w:pPr>
+      <w:r>
+        <w:rPr>
+          <w:rFonts w:ascii="Menlo" w:hAnsi="Menlo" w:cs="Menlo"/>
+          <w:color w:val="A31515"/>
+          <w:sz w:val="18"/>
+          <w:szCs w:val="18"/>
+          <w:lang w:val="en-US"/>
+        </w:rPr>
+        <w:t>- What was the sales revenue of Company Y from 2022 to 2024?</w:t>
+      </w:r>
+    </w:p>
+    <w:p>
+      <w:pPr>
+        <w:shd w:val="clear" w:color="auto" w:fill="FFFFFF"/>
+        <w:spacing w:line="270" w:lineRule="atLeast"/>
+        <w:rPr>
+          <w:rFonts w:ascii="Menlo" w:hAnsi="Menlo" w:cs="Menlo"/>
+          <w:color w:val="A31515"/>
+          <w:sz w:val="18"/>
+          <w:szCs w:val="18"/>
+          <w:lang w:val="en-US"/>
+        </w:rPr>
+      </w:pPr>
+      <w:r>
+        <w:rPr>
+          <w:rFonts w:ascii="Menlo" w:hAnsi="Menlo" w:cs="Menlo"/>
+          <w:color w:val="A31515"/>
+          <w:sz w:val="18"/>
+          <w:szCs w:val="18"/>
+          <w:lang w:val="en-US"/>
+        </w:rPr>
+        <w:t xml:space="preserve">  Answer: 2,500</w:t>
+      </w:r>
+    </w:p>
+    <w:p>
+      <w:pPr>
+        <w:shd w:val="clear" w:color="auto" w:fill="FFFFFF"/>
+        <w:spacing w:line="270" w:lineRule="atLeast"/>
+        <w:rPr>
+          <w:rFonts w:ascii="Menlo" w:hAnsi="Menlo" w:cs="Menlo"/>
+          <w:color w:val="000000"/>
+          <w:sz w:val="18"/>
+          <w:szCs w:val="18"/>
+          <w:lang w:val="en-US"/>
+        </w:rPr>
+      </w:pPr>
+      <w:r>
+        <w:rPr>
+          <w:rFonts w:ascii="Menlo" w:hAnsi="Menlo" w:cs="Menlo"/>
+          <w:color w:val="A31515"/>
+          <w:sz w:val="18"/>
+          <w:szCs w:val="18"/>
+          <w:lang w:val="en-US"/>
+        </w:rPr>
+        <w:t xml:space="preserve">  </w:t>
+      </w:r>
+      <w:r>
+        <w:rPr>
+          <w:rFonts w:ascii="Menlo" w:hAnsi="Menlo" w:cs="Menlo"/>
+          <w:color w:val="A31515"/>
+          <w:sz w:val="18"/>
+          <w:szCs w:val="18"/>
+          <w:lang w:val="en-US"/>
+        </w:rPr>
+        <w:t>&lt;Step-by-step reasoning&gt;</w:t>
+      </w:r>
+    </w:p>
+    <w:p>
+      <w:pPr>
+        <w:shd w:val="clear" w:color="auto" w:fill="FFFFFF"/>
+        <w:spacing w:line="270" w:lineRule="atLeast"/>
+        <w:rPr>
+          <w:rFonts w:ascii="Menlo" w:hAnsi="Menlo" w:cs="Menlo"/>
+          <w:color w:val="A31515"/>
+          <w:sz w:val="18"/>
+          <w:szCs w:val="18"/>
+          <w:lang w:val="en-US"/>
+        </w:rPr>
+      </w:pPr>
+      <w:r>
+        <w:rPr>
+          <w:rFonts w:ascii="Menlo" w:hAnsi="Menlo" w:cs="Menlo"/>
+          <w:color w:val="A31515"/>
+          <w:sz w:val="18"/>
+          <w:szCs w:val="18"/>
+          <w:lang w:val="en-US"/>
+        </w:rPr>
+        <w:t>- What is the main product of Company Z?</w:t>
+      </w:r>
+    </w:p>
+    <w:p>
+      <w:pPr>
+        <w:shd w:val="clear" w:color="auto" w:fill="FFFFFF"/>
+        <w:spacing w:line="270" w:lineRule="atLeast"/>
+        <w:rPr>
+          <w:rFonts w:ascii="Menlo" w:hAnsi="Menlo" w:cs="Menlo"/>
+          <w:color w:val="000000"/>
+          <w:sz w:val="18"/>
+          <w:szCs w:val="18"/>
+          <w:lang w:val="en-US"/>
+        </w:rPr>
+      </w:pPr>
+      <w:r>
+        <w:rPr>
+          <w:rFonts w:ascii="Menlo" w:hAnsi="Menlo" w:cs="Menlo"/>
+          <w:color w:val="A31515"/>
+          <w:sz w:val="18"/>
+          <w:szCs w:val="18"/>
+          <w:lang w:val="en-US"/>
+        </w:rPr>
+        <w:t xml:space="preserve">  &lt;</w:t>
+      </w:r>
+      <w:r>
+        <w:rPr>
+          <w:rFonts w:ascii="Menlo" w:hAnsi="Menlo" w:cs="Menlo"/>
+          <w:color w:val="A31515"/>
+          <w:sz w:val="18"/>
+          <w:szCs w:val="18"/>
+          <w:lang w:val="en-US"/>
+        </w:rPr>
+        <w:t>Step-by-step reasoning&gt;</w:t>
+      </w:r>
+    </w:p>
+    <w:p>
+      <w:pPr>
+        <w:shd w:val="clear" w:color="auto" w:fill="FFFFFF"/>
+        <w:spacing w:line="270" w:lineRule="atLeast"/>
+        <w:rPr>
+          <w:rFonts w:ascii="Menlo" w:hAnsi="Menlo" w:cs="Menlo"/>
           <w:color w:val="A31515"/>
           <w:sz w:val="18"/>
           <w:szCs w:val="18"/>
@@ -1668,24 +2690,26 @@
         </w:rPr>
         <w:t xml:space="preserve">  Answer: </w:t>
       </w:r>
-      <w:r>
-        <w:rPr>
-          <w:rFonts w:ascii="Menlo" w:hAnsi="Menlo" w:cs="Menlo"/>
-          <w:color w:val="A31515"/>
-          <w:sz w:val="18"/>
-          <w:szCs w:val="18"/>
-          <w:lang w:val="en-US"/>
-        </w:rPr>
-        <w:t>Bayern Munich; Bayer Leverkusen</w:t>
-      </w:r>
-    </w:p>
-    <w:p>
-      <w:pPr>
-        <w:shd w:val="clear" w:color="auto" w:fill="FFFFFF"/>
-        <w:spacing w:line="270" w:lineRule="atLeast"/>
-        <w:rPr>
-          <w:rFonts w:ascii="Menlo" w:hAnsi="Menlo" w:cs="Menlo"/>
-          <w:color w:val="000000"/>
+      <w:proofErr w:type="spellStart"/>
+      <w:r>
+        <w:rPr>
+          <w:rFonts w:ascii="Menlo" w:hAnsi="Menlo" w:cs="Menlo"/>
+          <w:color w:val="A31515"/>
+          <w:sz w:val="18"/>
+          <w:szCs w:val="18"/>
+          <w:lang w:val="en-US"/>
+        </w:rPr>
+        <w:t>ZetaDrug</w:t>
+      </w:r>
+      <w:proofErr w:type="spellEnd"/>
+    </w:p>
+    <w:p>
+      <w:pPr>
+        <w:shd w:val="clear" w:color="auto" w:fill="FFFFFF"/>
+        <w:spacing w:line="270" w:lineRule="atLeast"/>
+        <w:rPr>
+          <w:rFonts w:ascii="Menlo" w:hAnsi="Menlo" w:cs="Menlo"/>
+          <w:color w:val="A31515"/>
           <w:sz w:val="18"/>
           <w:szCs w:val="18"/>
           <w:lang w:val="en-US"/>
@@ -1722,829 +2746,17 @@
           <w:szCs w:val="18"/>
           <w:lang w:val="en-US"/>
         </w:rPr>
-        <w:t xml:space="preserve">  Answer: None</w:t>
-      </w:r>
-    </w:p>
-    <w:p>
-      <w:pPr>
-        <w:shd w:val="clear" w:color="auto" w:fill="FFFFFF"/>
-        <w:spacing w:line="270" w:lineRule="atLeast"/>
-        <w:rPr>
-          <w:rFonts w:ascii="Menlo" w:hAnsi="Menlo" w:cs="Menlo"/>
-          <w:color w:val="A31515"/>
-          <w:sz w:val="18"/>
-          <w:szCs w:val="18"/>
-        </w:rPr>
-      </w:pPr>
-    </w:p>
-    <w:p>
-      <w:pPr>
-        <w:shd w:val="clear" w:color="auto" w:fill="FFFFFF"/>
-        <w:spacing w:line="270" w:lineRule="atLeast"/>
-        <w:rPr>
-          <w:rFonts w:ascii="Menlo" w:hAnsi="Menlo" w:cs="Menlo"/>
-          <w:color w:val="A31515"/>
-          <w:sz w:val="18"/>
-          <w:szCs w:val="18"/>
-          <w:lang w:val="en-US"/>
-        </w:rPr>
-      </w:pPr>
-      <w:r>
-        <w:rPr>
-          <w:rFonts w:ascii="Menlo" w:hAnsi="Menlo" w:cs="Menlo"/>
-          <w:color w:val="156082" w:themeColor="accent1"/>
-          <w:sz w:val="18"/>
-          <w:szCs w:val="18"/>
-          <w:lang w:val="en-US"/>
-        </w:rPr>
-        <w:t>{</w:t>
-      </w:r>
-      <w:proofErr w:type="spellStart"/>
-      <w:r>
-        <w:rPr>
-          <w:rFonts w:ascii="Menlo" w:hAnsi="Menlo" w:cs="Menlo"/>
-          <w:color w:val="156082" w:themeColor="accent1"/>
-          <w:sz w:val="18"/>
-          <w:szCs w:val="18"/>
-          <w:lang w:val="en-US"/>
-        </w:rPr>
-        <w:t>table_title</w:t>
-      </w:r>
-      <w:proofErr w:type="spellEnd"/>
-      <w:r>
-        <w:rPr>
-          <w:rFonts w:ascii="Menlo" w:hAnsi="Menlo" w:cs="Menlo"/>
-          <w:color w:val="156082" w:themeColor="accent1"/>
-          <w:sz w:val="18"/>
-          <w:szCs w:val="18"/>
-          <w:lang w:val="en-US"/>
-        </w:rPr>
-        <w:t>}</w:t>
-      </w:r>
-      <w:r>
-        <w:rPr>
-          <w:rFonts w:ascii="Menlo" w:hAnsi="Menlo" w:cs="Menlo"/>
-          <w:color w:val="156082" w:themeColor="accent1"/>
-          <w:sz w:val="18"/>
-          <w:szCs w:val="18"/>
-          <w:lang w:val="en-US"/>
-        </w:rPr>
-        <w:t xml:space="preserve"> </w:t>
-      </w:r>
-      <w:r>
-        <w:rPr>
-          <w:rFonts w:ascii="Menlo" w:hAnsi="Menlo" w:cs="Menlo"/>
-          <w:color w:val="196B24" w:themeColor="accent3"/>
-          <w:sz w:val="18"/>
-          <w:szCs w:val="18"/>
-          <w:lang w:val="en-US"/>
-        </w:rPr>
-        <w:t xml:space="preserve"># E.g.: ‘Table Title: Public Toilet’, empty string if not </w:t>
-      </w:r>
-      <w:proofErr w:type="spellStart"/>
-      <w:r>
-        <w:rPr>
-          <w:rFonts w:ascii="Menlo" w:hAnsi="Menlo" w:cs="Menlo"/>
-          <w:color w:val="196B24" w:themeColor="accent3"/>
-          <w:sz w:val="18"/>
-          <w:szCs w:val="18"/>
-          <w:lang w:val="en-US"/>
-        </w:rPr>
-        <w:t>existant</w:t>
-      </w:r>
-      <w:proofErr w:type="spellEnd"/>
-    </w:p>
-    <w:p>
-      <w:pPr>
-        <w:shd w:val="clear" w:color="auto" w:fill="FFFFFF"/>
-        <w:spacing w:line="270" w:lineRule="atLeast"/>
-        <w:rPr>
-          <w:rFonts w:ascii="Menlo" w:hAnsi="Menlo" w:cs="Menlo"/>
-          <w:color w:val="000000"/>
-          <w:sz w:val="18"/>
-          <w:szCs w:val="18"/>
-          <w:lang w:val="en-US"/>
-        </w:rPr>
-      </w:pPr>
-    </w:p>
-    <w:p>
-      <w:pPr>
-        <w:shd w:val="clear" w:color="auto" w:fill="FFFFFF"/>
-        <w:spacing w:line="270" w:lineRule="atLeast"/>
-        <w:rPr>
-          <w:rFonts w:ascii="Menlo" w:hAnsi="Menlo" w:cs="Menlo"/>
-          <w:color w:val="000000"/>
-          <w:sz w:val="18"/>
-          <w:szCs w:val="18"/>
-          <w:lang w:val="en-US"/>
-        </w:rPr>
-      </w:pPr>
-      <w:r>
-        <w:rPr>
-          <w:rFonts w:ascii="Menlo" w:hAnsi="Menlo" w:cs="Menlo"/>
-          <w:color w:val="A31515"/>
-          <w:sz w:val="18"/>
-          <w:szCs w:val="18"/>
-          <w:lang w:val="en-US"/>
-        </w:rPr>
-        <w:t xml:space="preserve">Table data: </w:t>
-      </w:r>
-      <w:r>
-        <w:rPr>
-          <w:rFonts w:ascii="Menlo" w:hAnsi="Menlo" w:cs="Menlo"/>
-          <w:color w:val="156082" w:themeColor="accent1"/>
-          <w:sz w:val="18"/>
-          <w:szCs w:val="18"/>
-          <w:lang w:val="en-US"/>
-        </w:rPr>
-        <w:t>{table}</w:t>
-      </w:r>
-    </w:p>
-    <w:p>
-      <w:pPr>
-        <w:shd w:val="clear" w:color="auto" w:fill="FFFFFF"/>
-        <w:spacing w:line="270" w:lineRule="atLeast"/>
-        <w:rPr>
-          <w:rFonts w:ascii="Menlo" w:hAnsi="Menlo" w:cs="Menlo"/>
-          <w:color w:val="000000"/>
-          <w:sz w:val="18"/>
-          <w:szCs w:val="18"/>
-          <w:lang w:val="en-US"/>
-        </w:rPr>
-      </w:pPr>
-    </w:p>
-    <w:p>
-      <w:pPr>
-        <w:shd w:val="clear" w:color="auto" w:fill="FFFFFF"/>
-        <w:spacing w:line="270" w:lineRule="atLeast"/>
-        <w:rPr>
-          <w:rFonts w:ascii="Menlo" w:hAnsi="Menlo" w:cs="Menlo"/>
-          <w:color w:val="156082" w:themeColor="accent1"/>
-          <w:sz w:val="18"/>
-          <w:szCs w:val="18"/>
-        </w:rPr>
-      </w:pPr>
-      <w:r>
-        <w:rPr>
-          <w:rFonts w:ascii="Menlo" w:hAnsi="Menlo" w:cs="Menlo"/>
-          <w:color w:val="A31515"/>
-          <w:sz w:val="18"/>
-          <w:szCs w:val="18"/>
-        </w:rPr>
-        <w:t xml:space="preserve">Question: </w:t>
-      </w:r>
-      <w:r>
-        <w:rPr>
-          <w:rFonts w:ascii="Menlo" w:hAnsi="Menlo" w:cs="Menlo"/>
-          <w:color w:val="156082" w:themeColor="accent1"/>
-          <w:sz w:val="18"/>
-          <w:szCs w:val="18"/>
-        </w:rPr>
-        <w:t>{</w:t>
-      </w:r>
-      <w:proofErr w:type="spellStart"/>
-      <w:r>
-        <w:rPr>
-          <w:rFonts w:ascii="Menlo" w:hAnsi="Menlo" w:cs="Menlo"/>
-          <w:color w:val="156082" w:themeColor="accent1"/>
-          <w:sz w:val="18"/>
-          <w:szCs w:val="18"/>
-        </w:rPr>
-        <w:t>question</w:t>
-      </w:r>
-      <w:proofErr w:type="spellEnd"/>
-      <w:r>
-        <w:rPr>
-          <w:rFonts w:ascii="Menlo" w:hAnsi="Menlo" w:cs="Menlo"/>
-          <w:color w:val="156082" w:themeColor="accent1"/>
-          <w:sz w:val="18"/>
-          <w:szCs w:val="18"/>
-        </w:rPr>
-        <w:t>}</w:t>
-      </w:r>
-    </w:p>
-    <w:p>
-      <w:pPr>
-        <w:shd w:val="clear" w:color="auto" w:fill="FFFFFF"/>
-        <w:spacing w:line="270" w:lineRule="atLeast"/>
-        <w:rPr>
-          <w:rFonts w:ascii="Menlo" w:hAnsi="Menlo" w:cs="Menlo"/>
-          <w:color w:val="156082" w:themeColor="accent1"/>
-          <w:sz w:val="18"/>
-          <w:szCs w:val="18"/>
-        </w:rPr>
-      </w:pPr>
-    </w:p>
-    <w:p>
-      <w:pPr>
-        <w:shd w:val="clear" w:color="auto" w:fill="FFFFFF"/>
-        <w:spacing w:line="270" w:lineRule="atLeast"/>
-        <w:rPr>
-          <w:rFonts w:ascii="Menlo" w:hAnsi="Menlo" w:cs="Menlo"/>
-          <w:color w:val="156082" w:themeColor="accent1"/>
-          <w:sz w:val="18"/>
-          <w:szCs w:val="18"/>
-        </w:rPr>
-      </w:pPr>
-    </w:p>
-    <w:p>
-      <w:pPr>
-        <w:shd w:val="clear" w:color="auto" w:fill="FFFFFF"/>
-        <w:spacing w:line="270" w:lineRule="atLeast"/>
-        <w:rPr>
-          <w:rFonts w:ascii="Menlo" w:hAnsi="Menlo" w:cs="Menlo"/>
-          <w:color w:val="156082" w:themeColor="accent1"/>
-          <w:sz w:val="18"/>
-          <w:szCs w:val="18"/>
-        </w:rPr>
-      </w:pPr>
-    </w:p>
-    <w:p>
-      <w:pPr>
-        <w:shd w:val="clear" w:color="auto" w:fill="FFFFFF"/>
-        <w:spacing w:line="270" w:lineRule="atLeast"/>
-        <w:rPr>
-          <w:rFonts w:ascii="Menlo" w:hAnsi="Menlo" w:cs="Menlo"/>
-          <w:color w:val="156082" w:themeColor="accent1"/>
-          <w:sz w:val="18"/>
-          <w:szCs w:val="18"/>
-        </w:rPr>
-      </w:pPr>
-    </w:p>
-    <w:p>
-      <w:pPr>
-        <w:shd w:val="clear" w:color="auto" w:fill="FFFFFF"/>
-        <w:spacing w:line="270" w:lineRule="atLeast"/>
-        <w:rPr>
-          <w:rFonts w:ascii="Menlo" w:hAnsi="Menlo" w:cs="Menlo"/>
-          <w:color w:val="156082" w:themeColor="accent1"/>
-          <w:sz w:val="18"/>
-          <w:szCs w:val="18"/>
-        </w:rPr>
-      </w:pPr>
-    </w:p>
-    <w:p>
-      <w:pPr>
-        <w:shd w:val="clear" w:color="auto" w:fill="FFFFFF"/>
-        <w:spacing w:line="270" w:lineRule="atLeast"/>
-        <w:rPr>
-          <w:rFonts w:ascii="Menlo" w:hAnsi="Menlo" w:cs="Menlo"/>
-          <w:color w:val="156082" w:themeColor="accent1"/>
-          <w:sz w:val="18"/>
-          <w:szCs w:val="18"/>
-        </w:rPr>
-      </w:pPr>
-    </w:p>
-    <w:p>
-      <w:pPr>
-        <w:shd w:val="clear" w:color="auto" w:fill="FFFFFF"/>
-        <w:spacing w:line="270" w:lineRule="atLeast"/>
-        <w:rPr>
-          <w:rFonts w:ascii="Menlo" w:hAnsi="Menlo" w:cs="Menlo"/>
-          <w:color w:val="156082" w:themeColor="accent1"/>
-          <w:sz w:val="18"/>
-          <w:szCs w:val="18"/>
-        </w:rPr>
-      </w:pPr>
-    </w:p>
-    <w:p>
-      <w:pPr>
-        <w:shd w:val="clear" w:color="auto" w:fill="FFFFFF"/>
-        <w:spacing w:line="270" w:lineRule="atLeast"/>
-        <w:rPr>
-          <w:rFonts w:ascii="Menlo" w:hAnsi="Menlo" w:cs="Menlo"/>
-          <w:color w:val="156082" w:themeColor="accent1"/>
-          <w:sz w:val="18"/>
-          <w:szCs w:val="18"/>
-        </w:rPr>
-      </w:pPr>
-    </w:p>
-    <w:p>
-      <w:pPr>
-        <w:shd w:val="clear" w:color="auto" w:fill="FFFFFF"/>
-        <w:spacing w:line="270" w:lineRule="atLeast"/>
-        <w:rPr>
-          <w:rFonts w:ascii="Menlo" w:hAnsi="Menlo" w:cs="Menlo"/>
-          <w:color w:val="156082" w:themeColor="accent1"/>
-          <w:sz w:val="18"/>
-          <w:szCs w:val="18"/>
-        </w:rPr>
-      </w:pPr>
-    </w:p>
-    <w:p>
-      <w:pPr>
-        <w:shd w:val="clear" w:color="auto" w:fill="FFFFFF"/>
-        <w:spacing w:line="270" w:lineRule="atLeast"/>
-        <w:rPr>
-          <w:rFonts w:ascii="Menlo" w:hAnsi="Menlo" w:cs="Menlo"/>
-          <w:color w:val="156082" w:themeColor="accent1"/>
-          <w:sz w:val="18"/>
-          <w:szCs w:val="18"/>
-        </w:rPr>
-      </w:pPr>
-    </w:p>
-    <w:p>
-      <w:pPr>
-        <w:shd w:val="clear" w:color="auto" w:fill="FFFFFF"/>
-        <w:spacing w:line="270" w:lineRule="atLeast"/>
-        <w:rPr>
-          <w:rFonts w:ascii="Menlo" w:hAnsi="Menlo" w:cs="Menlo"/>
-          <w:color w:val="156082" w:themeColor="accent1"/>
-          <w:sz w:val="18"/>
-          <w:szCs w:val="18"/>
-        </w:rPr>
-      </w:pPr>
-    </w:p>
-    <w:p>
-      <w:pPr>
-        <w:shd w:val="clear" w:color="auto" w:fill="FFFFFF"/>
-        <w:spacing w:line="270" w:lineRule="atLeast"/>
-        <w:rPr>
-          <w:rFonts w:ascii="Menlo" w:hAnsi="Menlo" w:cs="Menlo"/>
-          <w:color w:val="156082" w:themeColor="accent1"/>
-          <w:sz w:val="18"/>
-          <w:szCs w:val="18"/>
-        </w:rPr>
-      </w:pPr>
-    </w:p>
-    <w:p>
-      <w:pPr>
-        <w:shd w:val="clear" w:color="auto" w:fill="FFFFFF"/>
-        <w:spacing w:line="270" w:lineRule="atLeast"/>
-        <w:rPr>
-          <w:rFonts w:ascii="Menlo" w:hAnsi="Menlo" w:cs="Menlo"/>
-          <w:color w:val="156082" w:themeColor="accent1"/>
-          <w:sz w:val="18"/>
-          <w:szCs w:val="18"/>
-        </w:rPr>
-      </w:pPr>
-    </w:p>
-    <w:p>
-      <w:pPr>
-        <w:shd w:val="clear" w:color="auto" w:fill="FFFFFF"/>
-        <w:spacing w:line="270" w:lineRule="atLeast"/>
-        <w:rPr>
-          <w:rFonts w:ascii="Menlo" w:hAnsi="Menlo" w:cs="Menlo"/>
-          <w:color w:val="156082" w:themeColor="accent1"/>
-          <w:sz w:val="18"/>
-          <w:szCs w:val="18"/>
-        </w:rPr>
-      </w:pPr>
-    </w:p>
-    <w:p>
-      <w:pPr>
-        <w:shd w:val="clear" w:color="auto" w:fill="FFFFFF"/>
-        <w:spacing w:line="270" w:lineRule="atLeast"/>
-        <w:rPr>
-          <w:rFonts w:ascii="Menlo" w:hAnsi="Menlo" w:cs="Menlo"/>
-          <w:color w:val="156082" w:themeColor="accent1"/>
-          <w:sz w:val="18"/>
-          <w:szCs w:val="18"/>
-        </w:rPr>
-      </w:pPr>
-    </w:p>
-    <w:p>
-      <w:pPr>
-        <w:shd w:val="clear" w:color="auto" w:fill="FFFFFF"/>
-        <w:spacing w:line="270" w:lineRule="atLeast"/>
-        <w:rPr>
-          <w:rFonts w:ascii="Menlo" w:hAnsi="Menlo" w:cs="Menlo"/>
-          <w:color w:val="156082" w:themeColor="accent1"/>
-          <w:sz w:val="18"/>
-          <w:szCs w:val="18"/>
-        </w:rPr>
-      </w:pPr>
-    </w:p>
-    <w:p>
-      <w:pPr>
-        <w:shd w:val="clear" w:color="auto" w:fill="FFFFFF"/>
-        <w:spacing w:line="270" w:lineRule="atLeast"/>
-        <w:rPr>
-          <w:rFonts w:ascii="Menlo" w:hAnsi="Menlo" w:cs="Menlo"/>
-          <w:color w:val="156082" w:themeColor="accent1"/>
-          <w:sz w:val="18"/>
-          <w:szCs w:val="18"/>
-        </w:rPr>
-      </w:pPr>
-    </w:p>
-    <w:p>
-      <w:pPr>
-        <w:shd w:val="clear" w:color="auto" w:fill="FFFFFF"/>
-        <w:spacing w:line="270" w:lineRule="atLeast"/>
-        <w:rPr>
-          <w:rFonts w:ascii="Menlo" w:hAnsi="Menlo" w:cs="Menlo"/>
-          <w:color w:val="156082" w:themeColor="accent1"/>
-          <w:sz w:val="18"/>
-          <w:szCs w:val="18"/>
-        </w:rPr>
-      </w:pPr>
-    </w:p>
-    <w:p>
-      <w:pPr>
-        <w:shd w:val="clear" w:color="auto" w:fill="FFFFFF"/>
-        <w:spacing w:line="270" w:lineRule="atLeast"/>
-        <w:rPr>
-          <w:rFonts w:ascii="Menlo" w:hAnsi="Menlo" w:cs="Menlo"/>
-          <w:color w:val="A31515"/>
-          <w:sz w:val="18"/>
-          <w:szCs w:val="18"/>
-          <w:lang w:val="en-US"/>
-        </w:rPr>
-      </w:pPr>
-    </w:p>
-    <w:p>
-      <w:pPr>
-        <w:shd w:val="clear" w:color="auto" w:fill="FFFFFF"/>
-        <w:spacing w:line="270" w:lineRule="atLeast"/>
-        <w:rPr>
-          <w:rFonts w:ascii="Menlo" w:hAnsi="Menlo" w:cs="Menlo"/>
-          <w:color w:val="A31515"/>
-          <w:sz w:val="18"/>
-          <w:szCs w:val="18"/>
-          <w:lang w:val="en-US"/>
-        </w:rPr>
-      </w:pPr>
-      <w:r>
-        <w:rPr>
-          <w:rFonts w:ascii="Menlo" w:hAnsi="Menlo" w:cs="Menlo"/>
-          <w:color w:val="A31515"/>
-          <w:sz w:val="18"/>
-          <w:szCs w:val="18"/>
-          <w:lang w:val="en-US"/>
-        </w:rPr>
-        <w:lastRenderedPageBreak/>
-        <w:t>You are tasked with answering questions based on document chunks. Your task is to give the correct answer based on the given data. Only use the information presented. If you can't find a correct answer based upon the provided data indicate so.</w:t>
-      </w:r>
-    </w:p>
-    <w:p>
-      <w:pPr>
-        <w:shd w:val="clear" w:color="auto" w:fill="FFFFFF"/>
-        <w:spacing w:line="270" w:lineRule="atLeast"/>
-        <w:rPr>
-          <w:rFonts w:ascii="Menlo" w:hAnsi="Menlo" w:cs="Menlo"/>
-          <w:color w:val="000000"/>
-          <w:sz w:val="18"/>
-          <w:szCs w:val="18"/>
-          <w:lang w:val="en-US"/>
-        </w:rPr>
-      </w:pPr>
-    </w:p>
-    <w:p>
-      <w:pPr>
-        <w:shd w:val="clear" w:color="auto" w:fill="FFFFFF"/>
-        <w:spacing w:line="270" w:lineRule="atLeast"/>
-        <w:rPr>
-          <w:rFonts w:ascii="Menlo" w:hAnsi="Menlo" w:cs="Menlo"/>
-          <w:color w:val="A31515"/>
-          <w:sz w:val="18"/>
-          <w:szCs w:val="18"/>
-          <w:lang w:val="en-US"/>
-        </w:rPr>
-      </w:pPr>
-      <w:r>
-        <w:rPr>
-          <w:rFonts w:ascii="Menlo" w:hAnsi="Menlo" w:cs="Menlo"/>
-          <w:color w:val="A31515"/>
-          <w:sz w:val="18"/>
-          <w:szCs w:val="18"/>
-          <w:lang w:val="en-US"/>
-        </w:rPr>
-        <w:t xml:space="preserve">Think step-by-step, but in a short and comprehensive manner (max 500 tokens). Provide your </w:t>
-      </w:r>
-      <w:proofErr w:type="gramStart"/>
-      <w:r>
-        <w:rPr>
-          <w:rFonts w:ascii="Menlo" w:hAnsi="Menlo" w:cs="Menlo"/>
-          <w:color w:val="A31515"/>
-          <w:sz w:val="18"/>
-          <w:szCs w:val="18"/>
-          <w:lang w:val="en-US"/>
-        </w:rPr>
-        <w:t>final conclusion</w:t>
-      </w:r>
-      <w:proofErr w:type="gramEnd"/>
-      <w:r>
-        <w:rPr>
-          <w:rFonts w:ascii="Menlo" w:hAnsi="Menlo" w:cs="Menlo"/>
-          <w:color w:val="A31515"/>
-          <w:sz w:val="18"/>
-          <w:szCs w:val="18"/>
-          <w:lang w:val="en-US"/>
-        </w:rPr>
-        <w:t xml:space="preserve"> to the question as a single statement using the following format:</w:t>
-      </w:r>
-    </w:p>
-    <w:p>
-      <w:pPr>
-        <w:shd w:val="clear" w:color="auto" w:fill="FFFFFF"/>
-        <w:spacing w:line="270" w:lineRule="atLeast"/>
-        <w:rPr>
-          <w:rFonts w:ascii="Menlo" w:hAnsi="Menlo" w:cs="Menlo"/>
-          <w:color w:val="000000"/>
-          <w:sz w:val="18"/>
-          <w:szCs w:val="18"/>
-          <w:lang w:val="en-US"/>
-        </w:rPr>
-      </w:pPr>
-      <w:r>
-        <w:rPr>
-          <w:rFonts w:ascii="Menlo" w:hAnsi="Menlo" w:cs="Menlo"/>
-          <w:color w:val="A31515"/>
-          <w:sz w:val="18"/>
-          <w:szCs w:val="18"/>
-          <w:lang w:val="en-US"/>
-        </w:rPr>
-        <w:t>Answer: &lt;Answer&gt;</w:t>
-      </w:r>
-    </w:p>
-    <w:p>
-      <w:pPr>
-        <w:shd w:val="clear" w:color="auto" w:fill="FFFFFF"/>
-        <w:spacing w:line="270" w:lineRule="atLeast"/>
-        <w:rPr>
-          <w:rFonts w:ascii="Menlo" w:hAnsi="Menlo" w:cs="Menlo"/>
-          <w:color w:val="000000"/>
-          <w:sz w:val="18"/>
-          <w:szCs w:val="18"/>
-          <w:lang w:val="en-US"/>
-        </w:rPr>
-      </w:pPr>
-    </w:p>
-    <w:p>
-      <w:pPr>
-        <w:shd w:val="clear" w:color="auto" w:fill="FFFFFF"/>
-        <w:spacing w:line="270" w:lineRule="atLeast"/>
-        <w:rPr>
-          <w:rFonts w:ascii="Menlo" w:hAnsi="Menlo" w:cs="Menlo"/>
-          <w:color w:val="000000"/>
-          <w:sz w:val="18"/>
-          <w:szCs w:val="18"/>
-          <w:lang w:val="en-US"/>
-        </w:rPr>
-      </w:pPr>
-      <w:r>
-        <w:rPr>
-          <w:rFonts w:ascii="Menlo" w:hAnsi="Menlo" w:cs="Menlo"/>
-          <w:color w:val="A31515"/>
-          <w:sz w:val="18"/>
-          <w:szCs w:val="18"/>
-          <w:lang w:val="en-US"/>
-        </w:rPr>
-        <w:t>Provide the answer &lt;Answer&gt; as one of the following:</w:t>
-      </w:r>
-    </w:p>
-    <w:p>
-      <w:pPr>
-        <w:shd w:val="clear" w:color="auto" w:fill="FFFFFF"/>
-        <w:spacing w:line="270" w:lineRule="atLeast"/>
-        <w:rPr>
-          <w:rFonts w:ascii="Menlo" w:hAnsi="Menlo" w:cs="Menlo"/>
-          <w:color w:val="000000"/>
-          <w:sz w:val="18"/>
-          <w:szCs w:val="18"/>
-          <w:lang w:val="en-US"/>
-        </w:rPr>
-      </w:pPr>
-      <w:r>
-        <w:rPr>
-          <w:rFonts w:ascii="Menlo" w:hAnsi="Menlo" w:cs="Menlo"/>
-          <w:color w:val="A31515"/>
-          <w:sz w:val="18"/>
-          <w:szCs w:val="18"/>
-          <w:lang w:val="en-US"/>
-        </w:rPr>
-        <w:t>- A number for questions about quantities.</w:t>
-      </w:r>
-    </w:p>
-    <w:p>
-      <w:pPr>
-        <w:shd w:val="clear" w:color="auto" w:fill="FFFFFF"/>
-        <w:spacing w:line="270" w:lineRule="atLeast"/>
-        <w:rPr>
-          <w:rFonts w:ascii="Menlo" w:hAnsi="Menlo" w:cs="Menlo"/>
-          <w:color w:val="000000"/>
-          <w:sz w:val="18"/>
-          <w:szCs w:val="18"/>
-          <w:lang w:val="en-US"/>
-        </w:rPr>
-      </w:pPr>
-      <w:r>
-        <w:rPr>
-          <w:rFonts w:ascii="Menlo" w:hAnsi="Menlo" w:cs="Menlo"/>
-          <w:color w:val="A31515"/>
-          <w:sz w:val="18"/>
-          <w:szCs w:val="18"/>
-          <w:lang w:val="en-US"/>
-        </w:rPr>
-        <w:t xml:space="preserve">- A word or phrase for questions about categories, names, </w:t>
-      </w:r>
-      <w:proofErr w:type="spellStart"/>
-      <w:r>
-        <w:rPr>
-          <w:rFonts w:ascii="Menlo" w:hAnsi="Menlo" w:cs="Menlo"/>
-          <w:color w:val="A31515"/>
-          <w:sz w:val="18"/>
-          <w:szCs w:val="18"/>
-          <w:lang w:val="en-US"/>
-        </w:rPr>
-        <w:t>boolean</w:t>
-      </w:r>
-      <w:proofErr w:type="spellEnd"/>
-      <w:r>
-        <w:rPr>
-          <w:rFonts w:ascii="Menlo" w:hAnsi="Menlo" w:cs="Menlo"/>
-          <w:color w:val="A31515"/>
-          <w:sz w:val="18"/>
-          <w:szCs w:val="18"/>
-          <w:lang w:val="en-US"/>
-        </w:rPr>
-        <w:t>, etc.</w:t>
-      </w:r>
-    </w:p>
-    <w:p>
-      <w:pPr>
-        <w:shd w:val="clear" w:color="auto" w:fill="FFFFFF"/>
-        <w:spacing w:line="270" w:lineRule="atLeast"/>
-        <w:rPr>
-          <w:rFonts w:ascii="Menlo" w:hAnsi="Menlo" w:cs="Menlo"/>
-          <w:color w:val="000000"/>
-          <w:sz w:val="18"/>
-          <w:szCs w:val="18"/>
-          <w:lang w:val="en-US"/>
-        </w:rPr>
-      </w:pPr>
-      <w:r>
-        <w:rPr>
-          <w:rFonts w:ascii="Menlo" w:hAnsi="Menlo" w:cs="Menlo"/>
-          <w:color w:val="A31515"/>
-          <w:sz w:val="18"/>
-          <w:szCs w:val="18"/>
-          <w:lang w:val="en-US"/>
-        </w:rPr>
-        <w:t>- 'None' if the context doesn't provide information about the given question.</w:t>
-      </w:r>
-    </w:p>
-    <w:p>
-      <w:pPr>
-        <w:shd w:val="clear" w:color="auto" w:fill="FFFFFF"/>
-        <w:spacing w:line="270" w:lineRule="atLeast"/>
-        <w:rPr>
-          <w:rFonts w:ascii="Menlo" w:hAnsi="Menlo" w:cs="Menlo"/>
-          <w:color w:val="000000"/>
-          <w:sz w:val="18"/>
-          <w:szCs w:val="18"/>
-          <w:lang w:val="en-US"/>
-        </w:rPr>
-      </w:pPr>
-    </w:p>
-    <w:p>
-      <w:pPr>
-        <w:shd w:val="clear" w:color="auto" w:fill="FFFFFF"/>
-        <w:spacing w:line="270" w:lineRule="atLeast"/>
-        <w:rPr>
-          <w:rFonts w:ascii="Menlo" w:hAnsi="Menlo" w:cs="Menlo"/>
-          <w:color w:val="000000"/>
-          <w:sz w:val="18"/>
-          <w:szCs w:val="18"/>
-          <w:lang w:val="en-US"/>
-        </w:rPr>
-      </w:pPr>
-      <w:r>
-        <w:rPr>
-          <w:rFonts w:ascii="Menlo" w:hAnsi="Menlo" w:cs="Menlo"/>
-          <w:color w:val="A31515"/>
-          <w:sz w:val="18"/>
-          <w:szCs w:val="18"/>
-          <w:lang w:val="en-US"/>
-        </w:rPr>
-        <w:t>Example:</w:t>
-      </w:r>
-    </w:p>
-    <w:p>
-      <w:pPr>
-        <w:shd w:val="clear" w:color="auto" w:fill="FFFFFF"/>
-        <w:spacing w:line="270" w:lineRule="atLeast"/>
-        <w:rPr>
-          <w:rFonts w:ascii="Menlo" w:hAnsi="Menlo" w:cs="Menlo"/>
-          <w:color w:val="000000"/>
-          <w:sz w:val="18"/>
-          <w:szCs w:val="18"/>
-          <w:lang w:val="en-US"/>
-        </w:rPr>
-      </w:pPr>
-      <w:r>
-        <w:rPr>
-          <w:rFonts w:ascii="Menlo" w:hAnsi="Menlo" w:cs="Menlo"/>
-          <w:color w:val="A31515"/>
-          <w:sz w:val="18"/>
-          <w:szCs w:val="18"/>
-          <w:lang w:val="en-US"/>
-        </w:rPr>
-        <w:t>- What was the sales revenue of Company Y from 2022 to 2024?</w:t>
-      </w:r>
-    </w:p>
-    <w:p>
-      <w:pPr>
-        <w:shd w:val="clear" w:color="auto" w:fill="FFFFFF"/>
-        <w:spacing w:line="270" w:lineRule="atLeast"/>
-        <w:rPr>
-          <w:rFonts w:ascii="Menlo" w:hAnsi="Menlo" w:cs="Menlo"/>
-          <w:color w:val="000000"/>
-          <w:sz w:val="18"/>
-          <w:szCs w:val="18"/>
-          <w:lang w:val="en-US"/>
-        </w:rPr>
-      </w:pPr>
-      <w:r>
-        <w:rPr>
-          <w:rFonts w:ascii="Menlo" w:hAnsi="Menlo" w:cs="Menlo"/>
-          <w:color w:val="A31515"/>
-          <w:sz w:val="18"/>
-          <w:szCs w:val="18"/>
-          <w:lang w:val="en-US"/>
-        </w:rPr>
-        <w:t xml:space="preserve">  Answer: 2,500</w:t>
-      </w:r>
-    </w:p>
-    <w:p>
-      <w:pPr>
-        <w:shd w:val="clear" w:color="auto" w:fill="FFFFFF"/>
-        <w:spacing w:line="270" w:lineRule="atLeast"/>
-        <w:rPr>
-          <w:rFonts w:ascii="Menlo" w:hAnsi="Menlo" w:cs="Menlo"/>
-          <w:color w:val="000000"/>
-          <w:sz w:val="18"/>
-          <w:szCs w:val="18"/>
-          <w:lang w:val="en-US"/>
-        </w:rPr>
-      </w:pPr>
-      <w:r>
-        <w:rPr>
-          <w:rFonts w:ascii="Menlo" w:hAnsi="Menlo" w:cs="Menlo"/>
-          <w:color w:val="A31515"/>
-          <w:sz w:val="18"/>
-          <w:szCs w:val="18"/>
-          <w:lang w:val="en-US"/>
-        </w:rPr>
-        <w:t>- What is the main product of Company Z?</w:t>
-      </w:r>
-    </w:p>
-    <w:p>
-      <w:pPr>
-        <w:shd w:val="clear" w:color="auto" w:fill="FFFFFF"/>
-        <w:spacing w:line="270" w:lineRule="atLeast"/>
-        <w:rPr>
-          <w:rFonts w:ascii="Menlo" w:hAnsi="Menlo" w:cs="Menlo"/>
-          <w:color w:val="000000"/>
-          <w:sz w:val="18"/>
-          <w:szCs w:val="18"/>
-          <w:lang w:val="en-US"/>
-        </w:rPr>
-      </w:pPr>
-      <w:r>
-        <w:rPr>
-          <w:rFonts w:ascii="Menlo" w:hAnsi="Menlo" w:cs="Menlo"/>
-          <w:color w:val="A31515"/>
-          <w:sz w:val="18"/>
-          <w:szCs w:val="18"/>
-          <w:lang w:val="en-US"/>
-        </w:rPr>
-        <w:t xml:space="preserve">  Answer: </w:t>
-      </w:r>
-      <w:proofErr w:type="spellStart"/>
-      <w:r>
-        <w:rPr>
-          <w:rFonts w:ascii="Menlo" w:hAnsi="Menlo" w:cs="Menlo"/>
-          <w:color w:val="A31515"/>
-          <w:sz w:val="18"/>
-          <w:szCs w:val="18"/>
-          <w:lang w:val="en-US"/>
-        </w:rPr>
-        <w:t>ZetaDrug</w:t>
-      </w:r>
-      <w:proofErr w:type="spellEnd"/>
-    </w:p>
-    <w:p>
-      <w:pPr>
-        <w:shd w:val="clear" w:color="auto" w:fill="FFFFFF"/>
-        <w:spacing w:line="270" w:lineRule="atLeast"/>
-        <w:rPr>
-          <w:rFonts w:ascii="Menlo" w:hAnsi="Menlo" w:cs="Menlo"/>
-          <w:color w:val="000000"/>
-          <w:sz w:val="18"/>
-          <w:szCs w:val="18"/>
-          <w:lang w:val="en-US"/>
-        </w:rPr>
-      </w:pPr>
-      <w:r>
-        <w:rPr>
-          <w:rFonts w:ascii="Menlo" w:hAnsi="Menlo" w:cs="Menlo"/>
-          <w:color w:val="A31515"/>
-          <w:sz w:val="18"/>
-          <w:szCs w:val="18"/>
-          <w:lang w:val="en-US"/>
-        </w:rPr>
-        <w:t>- What's stock market price of Company X in 2021?</w:t>
+        <w:t xml:space="preserve">  </w:t>
+      </w:r>
+      <w:r>
+        <w:rPr>
+          <w:rFonts w:ascii="Menlo" w:hAnsi="Menlo" w:cs="Menlo"/>
+          <w:color w:val="A31515"/>
+          <w:sz w:val="18"/>
+          <w:szCs w:val="18"/>
+          <w:lang w:val="en-US"/>
+        </w:rPr>
+        <w:t>&lt;Step-by-step reasoning&gt;</w:t>
       </w:r>
     </w:p>
     <w:p>

</xml_diff>